<commit_message>
Menambahkan keriteria calon istri
</commit_message>
<xml_diff>
--- a/Target-Hidup-Tugianto/TAHUN 2023/TARGET TAHUN 2023.docx
+++ b/Target-Hidup-Tugianto/TAHUN 2023/TARGET TAHUN 2023.docx
@@ -551,6 +551,14 @@
           <w:lang w:val="en-US"/>
         </w:rPr>
         <w:t>MENIKAH</w:t>
+      </w:r>
+      <w:r>
+        <w:rPr>
+          <w:b/>
+          <w:sz w:val="24"/>
+          <w:lang w:val="en-US"/>
+        </w:rPr>
+        <w:t xml:space="preserve"> DENGAN CALON BIDAN ATAU PERAWAT</w:t>
       </w:r>
       <w:bookmarkStart w:id="0" w:name="_GoBack"/>
       <w:bookmarkEnd w:id="0"/>

</xml_diff>